<commit_message>
kleine verbeteringen aan de readers + extra vragen reader 3.1
</commit_message>
<xml_diff>
--- a/INTRO/InleverenWeekeindopdracht/InleverenEindopdracht.docx
+++ b/INTRO/InleverenWeekeindopdracht/InleverenEindopdracht.docx
@@ -6,24 +6,13 @@
       <w:pPr>
         <w:rPr>
           <w:sz w:val="32"/>
-          <w:lang w:val="en-US"/>
-        </w:rPr>
-      </w:pPr>
-      <w:proofErr w:type="spellStart"/>
-      <w:r>
-        <w:rPr>
-          <w:sz w:val="32"/>
-          <w:lang w:val="en-US"/>
-        </w:rPr>
-        <w:t>Beste</w:t>
-      </w:r>
-      <w:proofErr w:type="spellEnd"/>
-      <w:r>
-        <w:rPr>
-          <w:sz w:val="32"/>
-          <w:lang w:val="en-US"/>
-        </w:rPr>
-        <w:t xml:space="preserve"> student,</w:t>
+        </w:rPr>
+      </w:pPr>
+      <w:r>
+        <w:rPr>
+          <w:sz w:val="32"/>
+        </w:rPr>
+        <w:t>Beste student,</w:t>
       </w:r>
     </w:p>
     <w:p>
@@ -387,7 +376,21 @@
         <w:rPr>
           <w:sz w:val="32"/>
         </w:rPr>
-        <w:t xml:space="preserve"> van Matlab.</w:t>
+        <w:t xml:space="preserve"> van </w:t>
+      </w:r>
+      <w:proofErr w:type="spellStart"/>
+      <w:r>
+        <w:rPr>
+          <w:sz w:val="32"/>
+        </w:rPr>
+        <w:t>Matlab</w:t>
+      </w:r>
+      <w:proofErr w:type="spellEnd"/>
+      <w:r>
+        <w:rPr>
+          <w:sz w:val="32"/>
+        </w:rPr>
+        <w:t>.</w:t>
       </w:r>
     </w:p>
     <w:p>
@@ -435,11 +438,25 @@
         <w:rPr>
           <w:sz w:val="32"/>
         </w:rPr>
-        <w:t xml:space="preserve">oer je het Matlab-bestand </w:t>
+        <w:t xml:space="preserve">oer je het </w:t>
       </w:r>
       <w:proofErr w:type="spellStart"/>
       <w:r>
         <w:rPr>
+          <w:sz w:val="32"/>
+        </w:rPr>
+        <w:t>Matlab</w:t>
+      </w:r>
+      <w:proofErr w:type="spellEnd"/>
+      <w:r>
+        <w:rPr>
+          <w:sz w:val="32"/>
+        </w:rPr>
+        <w:t xml:space="preserve">-bestand </w:t>
+      </w:r>
+      <w:proofErr w:type="spellStart"/>
+      <w:r>
+        <w:rPr>
           <w:i/>
           <w:sz w:val="32"/>
         </w:rPr>
@@ -450,7 +467,21 @@
         <w:rPr>
           <w:sz w:val="32"/>
         </w:rPr>
-        <w:t xml:space="preserve"> in Matlab uit. </w:t>
+        <w:t xml:space="preserve"> in </w:t>
+      </w:r>
+      <w:proofErr w:type="spellStart"/>
+      <w:r>
+        <w:rPr>
+          <w:sz w:val="32"/>
+        </w:rPr>
+        <w:t>Matlab</w:t>
+      </w:r>
+      <w:proofErr w:type="spellEnd"/>
+      <w:r>
+        <w:rPr>
+          <w:sz w:val="32"/>
+        </w:rPr>
+        <w:t xml:space="preserve"> uit. </w:t>
       </w:r>
     </w:p>
     <w:p>
@@ -476,13 +507,13 @@
               <wp:anchor distT="0" distB="0" distL="114300" distR="114300" simplePos="0" relativeHeight="251659264" behindDoc="0" locked="0" layoutInCell="1" allowOverlap="1">
                 <wp:simplePos x="0" y="0"/>
                 <wp:positionH relativeFrom="column">
-                  <wp:posOffset>1319530</wp:posOffset>
+                  <wp:posOffset>1386205</wp:posOffset>
                 </wp:positionH>
                 <wp:positionV relativeFrom="paragraph">
-                  <wp:posOffset>1453515</wp:posOffset>
+                  <wp:posOffset>1548765</wp:posOffset>
                 </wp:positionV>
-                <wp:extent cx="1228725" cy="495300"/>
-                <wp:effectExtent l="19050" t="19050" r="47625" b="38100"/>
+                <wp:extent cx="1143000" cy="323850"/>
+                <wp:effectExtent l="19050" t="19050" r="38100" b="38100"/>
                 <wp:wrapNone/>
                 <wp:docPr id="12" name="Rechthoek 12"/>
                 <wp:cNvGraphicFramePr/>
@@ -493,7 +524,7 @@
                       <wps:spPr>
                         <a:xfrm>
                           <a:off x="0" y="0"/>
-                          <a:ext cx="1228725" cy="495300"/>
+                          <a:ext cx="1143000" cy="323850"/>
                         </a:xfrm>
                         <a:prstGeom prst="rect">
                           <a:avLst/>
@@ -528,12 +559,18 @@
                     </wps:wsp>
                   </a:graphicData>
                 </a:graphic>
+                <wp14:sizeRelH relativeFrom="margin">
+                  <wp14:pctWidth>0</wp14:pctWidth>
+                </wp14:sizeRelH>
+                <wp14:sizeRelV relativeFrom="margin">
+                  <wp14:pctHeight>0</wp14:pctHeight>
+                </wp14:sizeRelV>
               </wp:anchor>
             </w:drawing>
           </mc:Choice>
           <mc:Fallback>
             <w:pict>
-              <v:rect w14:anchorId="16C824A0" id="Rechthoek 12" o:spid="_x0000_s1026" style="position:absolute;margin-left:103.9pt;margin-top:114.45pt;width:96.75pt;height:39pt;z-index:251659264;visibility:visible;mso-wrap-style:square;mso-wrap-distance-left:9pt;mso-wrap-distance-top:0;mso-wrap-distance-right:9pt;mso-wrap-distance-bottom:0;mso-position-horizontal:absolute;mso-position-horizontal-relative:text;mso-position-vertical:absolute;mso-position-vertical-relative:text;v-text-anchor:middle" o:gfxdata="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" filled="f" strokecolor="#00b050" strokeweight="4.5pt"/>
+              <v:rect w14:anchorId="0D2C60D5" id="Rechthoek 12" o:spid="_x0000_s1026" style="position:absolute;margin-left:109.15pt;margin-top:121.95pt;width:90pt;height:25.5pt;z-index:251659264;visibility:visible;mso-wrap-style:square;mso-width-percent:0;mso-height-percent:0;mso-wrap-distance-left:9pt;mso-wrap-distance-top:0;mso-wrap-distance-right:9pt;mso-wrap-distance-bottom:0;mso-position-horizontal:absolute;mso-position-horizontal-relative:text;mso-position-vertical:absolute;mso-position-vertical-relative:text;mso-width-percent:0;mso-height-percent:0;mso-width-relative:margin;mso-height-relative:margin;v-text-anchor:middle" o:gfxdata="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" filled="f" strokecolor="#00b050" strokeweight="4.5pt"/>
             </w:pict>
           </mc:Fallback>
         </mc:AlternateContent>
@@ -546,7 +583,8 @@
       </w:r>
       <w:r>
         <w:rPr>
-          <w:color w:val="70AD47" w:themeColor="accent6"/>
+          <w:b/>
+          <w:color w:val="00B050"/>
           <w:sz w:val="32"/>
         </w:rPr>
         <w:t>CHANGE FOLDER</w:t>
@@ -559,7 +597,9 @@
       </w:r>
       <w:r>
         <w:rPr>
-          <w:sz w:val="32"/>
+          <w:noProof/>
+          <w:sz w:val="32"/>
+          <w:lang w:eastAsia="nl-NL"/>
         </w:rPr>
         <w:drawing>
           <wp:inline distT="0" distB="0" distL="0" distR="0" wp14:anchorId="152328FA" wp14:editId="777D5C0C">
@@ -630,13 +670,14 @@
           <w:numId w:val="1"/>
         </w:numPr>
         <w:rPr>
+          <w:color w:val="00B050"/>
           <w:sz w:val="32"/>
         </w:rPr>
       </w:pPr>
       <w:r>
         <w:rPr>
           <w:b/>
-          <w:color w:val="70AD47" w:themeColor="accent6"/>
+          <w:color w:val="00B050"/>
           <w:sz w:val="32"/>
         </w:rPr>
         <w:t>D</w:t>
@@ -644,7 +685,7 @@
       <w:r>
         <w:rPr>
           <w:b/>
-          <w:color w:val="70AD47" w:themeColor="accent6"/>
+          <w:color w:val="00B050"/>
           <w:sz w:val="32"/>
         </w:rPr>
         <w:t xml:space="preserve">at specifieke zip-bestand </w:t>
@@ -652,7 +693,7 @@
       <w:r>
         <w:rPr>
           <w:b/>
-          <w:color w:val="70AD47" w:themeColor="accent6"/>
+          <w:color w:val="00B050"/>
           <w:sz w:val="32"/>
         </w:rPr>
         <w:t>moet</w:t>
@@ -660,140 +701,53 @@
       <w:r>
         <w:rPr>
           <w:b/>
-          <w:color w:val="70AD47" w:themeColor="accent6"/>
+          <w:color w:val="00B050"/>
           <w:sz w:val="32"/>
         </w:rPr>
         <w:t xml:space="preserve"> je inleveren</w:t>
       </w:r>
       <w:r>
         <w:rPr>
+          <w:color w:val="00B050"/>
           <w:sz w:val="32"/>
         </w:rPr>
         <w:t xml:space="preserve">. </w:t>
       </w:r>
     </w:p>
-    <w:p/>
-    <w:p>
-      <w:pPr>
-        <w:pStyle w:val="Kop2"/>
-      </w:pPr>
-    </w:p>
-    <w:p>
-      <w:pPr>
-        <w:pStyle w:val="Kop2"/>
+    <w:p>
+      <w:pPr>
+        <w:rPr>
+          <w:color w:val="00B050"/>
+          <w:sz w:val="32"/>
+        </w:rPr>
       </w:pPr>
       <w:bookmarkStart w:id="0" w:name="_GoBack"/>
       <w:bookmarkEnd w:id="0"/>
-      <w:r>
-        <w:t>2017-2018 Week 1 eindopdracht</w:t>
-      </w:r>
-    </w:p>
-    <w:p>
-      <w:r>
-        <w:t xml:space="preserve">De volgende studenten hebben hun bestanden niet goed ingeleverd en mogen bij Mark Schrauwen langskomen om uit te leggen wat er verkeerd is gegaan: </w:t>
-      </w:r>
-    </w:p>
-    <w:p>
-      <w:pPr>
-        <w:pStyle w:val="Lijstalinea"/>
-        <w:numPr>
-          <w:ilvl w:val="0"/>
-          <w:numId w:val="2"/>
-        </w:numPr>
-      </w:pPr>
-      <w:r>
-        <w:t>17080533</w:t>
-      </w:r>
-    </w:p>
-    <w:p>
-      <w:pPr>
-        <w:pStyle w:val="Lijstalinea"/>
-        <w:numPr>
-          <w:ilvl w:val="0"/>
-          <w:numId w:val="2"/>
-        </w:numPr>
-      </w:pPr>
-      <w:r>
-        <w:t>17127874</w:t>
-      </w:r>
-    </w:p>
-    <w:p>
-      <w:pPr>
-        <w:pStyle w:val="Lijstalinea"/>
-        <w:numPr>
-          <w:ilvl w:val="0"/>
-          <w:numId w:val="2"/>
-        </w:numPr>
-      </w:pPr>
-      <w:r>
-        <w:t>16030451</w:t>
-      </w:r>
-    </w:p>
-    <w:p>
-      <w:pPr>
-        <w:pStyle w:val="Lijstalinea"/>
-        <w:numPr>
-          <w:ilvl w:val="0"/>
-          <w:numId w:val="2"/>
-        </w:numPr>
-      </w:pPr>
-      <w:r>
-        <w:t>17052424</w:t>
-      </w:r>
-    </w:p>
-    <w:p>
-      <w:pPr>
-        <w:pStyle w:val="Lijstalinea"/>
-        <w:numPr>
-          <w:ilvl w:val="0"/>
-          <w:numId w:val="2"/>
-        </w:numPr>
-      </w:pPr>
-      <w:r>
-        <w:t>17071410</w:t>
-      </w:r>
-    </w:p>
-    <w:p>
-      <w:pPr>
-        <w:pStyle w:val="Lijstalinea"/>
-        <w:numPr>
-          <w:ilvl w:val="0"/>
-          <w:numId w:val="2"/>
-        </w:numPr>
-      </w:pPr>
-      <w:r>
-        <w:t>17094879</w:t>
-      </w:r>
-    </w:p>
-    <w:p>
-      <w:pPr>
-        <w:pStyle w:val="Lijstalinea"/>
-        <w:numPr>
-          <w:ilvl w:val="0"/>
-          <w:numId w:val="2"/>
-        </w:numPr>
-      </w:pPr>
-      <w:r>
-        <w:t>17128560</w:t>
-      </w:r>
-    </w:p>
-    <w:p>
-      <w:pPr>
-        <w:pStyle w:val="Lijstalinea"/>
-        <w:numPr>
-          <w:ilvl w:val="0"/>
-          <w:numId w:val="2"/>
-        </w:numPr>
-      </w:pPr>
-      <w:r>
-        <w:t>1</w:t>
-      </w:r>
-      <w:r>
-        <w:t>7109272</w:t>
-      </w:r>
-    </w:p>
-    <w:p/>
-    <w:p/>
+    </w:p>
+    <w:p>
+      <w:pPr>
+        <w:rPr>
+          <w:color w:val="00B050"/>
+          <w:sz w:val="32"/>
+        </w:rPr>
+      </w:pPr>
+    </w:p>
+    <w:p>
+      <w:pPr>
+        <w:rPr>
+          <w:color w:val="00B050"/>
+          <w:sz w:val="32"/>
+        </w:rPr>
+      </w:pPr>
+    </w:p>
+    <w:p>
+      <w:pPr>
+        <w:rPr>
+          <w:color w:val="00B050"/>
+          <w:sz w:val="32"/>
+        </w:rPr>
+      </w:pPr>
+    </w:p>
     <w:p>
       <w:pPr>
         <w:pStyle w:val="Kop1"/>
@@ -805,6 +759,7 @@
         <w:rPr>
           <w:color w:val="70AD47" w:themeColor="accent6"/>
         </w:rPr>
+        <w:lastRenderedPageBreak/>
         <w:t>Hoe het wel moet:</w:t>
       </w:r>
     </w:p>
@@ -821,8 +776,8 @@
         </w:rPr>
         <w:drawing>
           <wp:inline distT="0" distB="0" distL="0" distR="0" wp14:anchorId="5F32AA64" wp14:editId="35BFA176">
-            <wp:extent cx="5760720" cy="4519295"/>
-            <wp:effectExtent l="0" t="0" r="0" b="0"/>
+            <wp:extent cx="5040000" cy="3953889"/>
+            <wp:effectExtent l="0" t="0" r="8255" b="8890"/>
             <wp:docPr id="6" name="Afbeelding 6"/>
             <wp:cNvGraphicFramePr>
               <a:graphicFrameLocks xmlns:a="http://schemas.openxmlformats.org/drawingml/2006/main" noChangeAspect="1"/>
@@ -849,7 +804,7 @@
                   <pic:spPr>
                     <a:xfrm>
                       <a:off x="0" y="0"/>
-                      <a:ext cx="5760720" cy="4519295"/>
+                      <a:ext cx="5040000" cy="3953889"/>
                     </a:xfrm>
                     <a:prstGeom prst="rect">
                       <a:avLst/>
@@ -862,40 +817,18 @@
         </w:drawing>
       </w:r>
     </w:p>
-    <w:p/>
-    <w:p>
-      <w:pPr>
-        <w:rPr>
-          <w:rFonts w:asciiTheme="majorHAnsi" w:eastAsiaTheme="majorEastAsia" w:hAnsiTheme="majorHAnsi" w:cstheme="majorBidi"/>
-          <w:color w:val="2E74B5" w:themeColor="accent1" w:themeShade="BF"/>
-          <w:sz w:val="32"/>
-          <w:szCs w:val="32"/>
-        </w:rPr>
-      </w:pPr>
-      <w:r>
-        <w:lastRenderedPageBreak/>
-        <w:br w:type="page"/>
-      </w:r>
-    </w:p>
     <w:p>
       <w:pPr>
         <w:pStyle w:val="Kop1"/>
       </w:pPr>
       <w:r>
-        <w:lastRenderedPageBreak/>
         <w:t xml:space="preserve">Hoe het </w:t>
       </w:r>
       <w:r>
         <w:rPr>
           <w:color w:val="FF0000"/>
         </w:rPr>
-        <w:t>NIET</w:t>
-      </w:r>
-      <w:r>
-        <w:rPr>
-          <w:color w:val="FF0000"/>
-        </w:rPr>
-        <w:t xml:space="preserve"> </w:t>
+        <w:t xml:space="preserve">NIET </w:t>
       </w:r>
       <w:r>
         <w:t>moet:</w:t>
@@ -914,8 +847,8 @@
         </w:rPr>
         <w:drawing>
           <wp:inline distT="0" distB="0" distL="0" distR="0">
-            <wp:extent cx="5760720" cy="4496435"/>
-            <wp:effectExtent l="0" t="0" r="0" b="0"/>
+            <wp:extent cx="5040000" cy="3933889"/>
+            <wp:effectExtent l="0" t="0" r="8255" b="9525"/>
             <wp:docPr id="7" name="Afbeelding 7"/>
             <wp:cNvGraphicFramePr>
               <a:graphicFrameLocks xmlns:a="http://schemas.openxmlformats.org/drawingml/2006/main" noChangeAspect="1"/>
@@ -942,7 +875,7 @@
                   <pic:spPr>
                     <a:xfrm>
                       <a:off x="0" y="0"/>
-                      <a:ext cx="5760720" cy="4496435"/>
+                      <a:ext cx="5040000" cy="3933889"/>
                     </a:xfrm>
                     <a:prstGeom prst="rect">
                       <a:avLst/>
@@ -955,18 +888,6 @@
         </w:drawing>
       </w:r>
     </w:p>
-    <w:p/>
-    <w:p/>
-    <w:p/>
-    <w:p/>
-    <w:p/>
-    <w:p/>
-    <w:p/>
-    <w:p/>
-    <w:p/>
-    <w:p/>
-    <w:p/>
-    <w:p/>
     <w:p>
       <w:pPr>
         <w:pStyle w:val="Kop1"/>
@@ -1019,8 +940,8 @@
         </w:rPr>
         <w:drawing>
           <wp:inline distT="0" distB="0" distL="0" distR="0" wp14:anchorId="50F7102C" wp14:editId="31344306">
-            <wp:extent cx="5760720" cy="4496435"/>
-            <wp:effectExtent l="0" t="0" r="0" b="0"/>
+            <wp:extent cx="5040000" cy="3933889"/>
+            <wp:effectExtent l="0" t="0" r="8255" b="9525"/>
             <wp:docPr id="8" name="Afbeelding 8"/>
             <wp:cNvGraphicFramePr>
               <a:graphicFrameLocks xmlns:a="http://schemas.openxmlformats.org/drawingml/2006/main" noChangeAspect="1"/>
@@ -1047,7 +968,7 @@
                   <pic:spPr>
                     <a:xfrm>
                       <a:off x="0" y="0"/>
-                      <a:ext cx="5760720" cy="4496435"/>
+                      <a:ext cx="5040000" cy="3933889"/>
                     </a:xfrm>
                     <a:prstGeom prst="rect">
                       <a:avLst/>
@@ -1062,97 +983,6 @@
     </w:p>
     <w:p>
       <w:pPr>
-        <w:rPr>
-          <w:lang w:eastAsia="nl-NL"/>
-        </w:rPr>
-      </w:pPr>
-    </w:p>
-    <w:p>
-      <w:pPr>
-        <w:rPr>
-          <w:lang w:eastAsia="nl-NL"/>
-        </w:rPr>
-      </w:pPr>
-    </w:p>
-    <w:p>
-      <w:pPr>
-        <w:rPr>
-          <w:lang w:eastAsia="nl-NL"/>
-        </w:rPr>
-      </w:pPr>
-    </w:p>
-    <w:p>
-      <w:pPr>
-        <w:rPr>
-          <w:lang w:eastAsia="nl-NL"/>
-        </w:rPr>
-      </w:pPr>
-    </w:p>
-    <w:p>
-      <w:pPr>
-        <w:rPr>
-          <w:lang w:eastAsia="nl-NL"/>
-        </w:rPr>
-      </w:pPr>
-    </w:p>
-    <w:p>
-      <w:pPr>
-        <w:rPr>
-          <w:lang w:eastAsia="nl-NL"/>
-        </w:rPr>
-      </w:pPr>
-    </w:p>
-    <w:p>
-      <w:pPr>
-        <w:rPr>
-          <w:lang w:eastAsia="nl-NL"/>
-        </w:rPr>
-      </w:pPr>
-    </w:p>
-    <w:p>
-      <w:pPr>
-        <w:rPr>
-          <w:lang w:eastAsia="nl-NL"/>
-        </w:rPr>
-      </w:pPr>
-    </w:p>
-    <w:p>
-      <w:pPr>
-        <w:rPr>
-          <w:lang w:eastAsia="nl-NL"/>
-        </w:rPr>
-      </w:pPr>
-    </w:p>
-    <w:p>
-      <w:pPr>
-        <w:rPr>
-          <w:lang w:eastAsia="nl-NL"/>
-        </w:rPr>
-      </w:pPr>
-    </w:p>
-    <w:p>
-      <w:pPr>
-        <w:rPr>
-          <w:lang w:eastAsia="nl-NL"/>
-        </w:rPr>
-      </w:pPr>
-    </w:p>
-    <w:p>
-      <w:pPr>
-        <w:rPr>
-          <w:lang w:eastAsia="nl-NL"/>
-        </w:rPr>
-      </w:pPr>
-    </w:p>
-    <w:p>
-      <w:pPr>
-        <w:rPr>
-          <w:lang w:eastAsia="nl-NL"/>
-        </w:rPr>
-      </w:pPr>
-    </w:p>
-    <w:p>
-      <w:pPr>
         <w:pStyle w:val="Kop1"/>
         <w:rPr>
           <w:noProof/>
@@ -1160,7 +990,6 @@
         </w:rPr>
       </w:pPr>
       <w:r>
-        <w:lastRenderedPageBreak/>
         <w:t xml:space="preserve">Hoe het </w:t>
       </w:r>
       <w:r>
@@ -1186,8 +1015,8 @@
         </w:rPr>
         <w:drawing>
           <wp:inline distT="0" distB="0" distL="0" distR="0" wp14:anchorId="0F08EFC0" wp14:editId="64E24AE0">
-            <wp:extent cx="5760720" cy="4496435"/>
-            <wp:effectExtent l="0" t="0" r="0" b="0"/>
+            <wp:extent cx="5040000" cy="3933889"/>
+            <wp:effectExtent l="0" t="0" r="8255" b="9525"/>
             <wp:docPr id="9" name="Afbeelding 9"/>
             <wp:cNvGraphicFramePr>
               <a:graphicFrameLocks xmlns:a="http://schemas.openxmlformats.org/drawingml/2006/main" noChangeAspect="1"/>
@@ -1214,7 +1043,7 @@
                   <pic:spPr>
                     <a:xfrm>
                       <a:off x="0" y="0"/>
-                      <a:ext cx="5760720" cy="4496435"/>
+                      <a:ext cx="5040000" cy="3933889"/>
                     </a:xfrm>
                     <a:prstGeom prst="rect">
                       <a:avLst/>
@@ -1271,69 +1100,12 @@
     </w:p>
     <w:p>
       <w:pPr>
+        <w:pStyle w:val="Kop1"/>
         <w:rPr>
           <w:lang w:eastAsia="nl-NL"/>
         </w:rPr>
       </w:pPr>
-    </w:p>
-    <w:p>
-      <w:pPr>
-        <w:rPr>
-          <w:lang w:eastAsia="nl-NL"/>
-        </w:rPr>
-      </w:pPr>
-    </w:p>
-    <w:p>
-      <w:pPr>
-        <w:rPr>
-          <w:lang w:eastAsia="nl-NL"/>
-        </w:rPr>
-      </w:pPr>
-    </w:p>
-    <w:p>
-      <w:pPr>
-        <w:rPr>
-          <w:lang w:eastAsia="nl-NL"/>
-        </w:rPr>
-      </w:pPr>
-    </w:p>
-    <w:p>
-      <w:pPr>
-        <w:rPr>
-          <w:lang w:eastAsia="nl-NL"/>
-        </w:rPr>
-      </w:pPr>
-    </w:p>
-    <w:p>
-      <w:pPr>
-        <w:rPr>
-          <w:lang w:eastAsia="nl-NL"/>
-        </w:rPr>
-      </w:pPr>
-    </w:p>
-    <w:p>
-      <w:pPr>
-        <w:rPr>
-          <w:lang w:eastAsia="nl-NL"/>
-        </w:rPr>
-      </w:pPr>
-    </w:p>
-    <w:p>
-      <w:pPr>
-        <w:rPr>
-          <w:lang w:eastAsia="nl-NL"/>
-        </w:rPr>
-      </w:pPr>
-    </w:p>
-    <w:p>
-      <w:pPr>
-        <w:pStyle w:val="Kop1"/>
-        <w:rPr>
-          <w:lang w:eastAsia="nl-NL"/>
-        </w:rPr>
-      </w:pPr>
-      <w:r>
-        <w:lastRenderedPageBreak/>
+      <w:r>
         <w:t xml:space="preserve">Hoe het </w:t>
       </w:r>
       <w:r>
@@ -1366,8 +1138,8 @@
         </w:rPr>
         <w:drawing>
           <wp:inline distT="0" distB="0" distL="0" distR="0">
-            <wp:extent cx="5760720" cy="4496435"/>
-            <wp:effectExtent l="0" t="0" r="0" b="0"/>
+            <wp:extent cx="5040000" cy="3933889"/>
+            <wp:effectExtent l="0" t="0" r="8255" b="9525"/>
             <wp:docPr id="11" name="Afbeelding 11"/>
             <wp:cNvGraphicFramePr>
               <a:graphicFrameLocks xmlns:a="http://schemas.openxmlformats.org/drawingml/2006/main" noChangeAspect="1"/>
@@ -1394,7 +1166,7 @@
                   <pic:spPr>
                     <a:xfrm>
                       <a:off x="0" y="0"/>
-                      <a:ext cx="5760720" cy="4496435"/>
+                      <a:ext cx="5040000" cy="3933889"/>
                     </a:xfrm>
                     <a:prstGeom prst="rect">
                       <a:avLst/>
@@ -1427,7 +1199,7 @@
     </w:p>
     <w:sectPr>
       <w:pgSz w:w="11906" w:h="16838"/>
-      <w:pgMar w:top="1417" w:right="1286" w:bottom="1417" w:left="1417" w:header="708" w:footer="708" w:gutter="0"/>
+      <w:pgMar w:top="568" w:right="991" w:bottom="568" w:left="1417" w:header="708" w:footer="708" w:gutter="0"/>
       <w:cols w:space="708"/>
       <w:docGrid w:linePitch="360"/>
     </w:sectPr>

</xml_diff>